<commit_message>
Administrative tasks taken care of
</commit_message>
<xml_diff>
--- a/Documentation/Documentation.docx
+++ b/Documentation/Documentation.docx
@@ -1,6 +1,6 @@
 
 <file path=word/document.xml><?xml version="1.0" encoding="utf-8"?>
-<w:document xmlns:wpc="http://schemas.microsoft.com/office/word/2010/wordprocessingCanvas" xmlns:mo="http://schemas.microsoft.com/office/mac/office/2008/main" xmlns:mc="http://schemas.openxmlformats.org/markup-compatibility/2006" xmlns:mv="urn:schemas-microsoft-com:mac:vml" xmlns:o="urn:schemas-microsoft-com:office:office" xmlns:r="http://schemas.openxmlformats.org/officeDocument/2006/relationships" xmlns:m="http://schemas.openxmlformats.org/officeDocument/2006/math" xmlns:v="urn:schemas-microsoft-com:vml" xmlns:wp14="http://schemas.microsoft.com/office/word/2010/wordprocessingDrawing" xmlns:wp="http://schemas.openxmlformats.org/drawingml/2006/wordprocessingDrawing" xmlns:w10="urn:schemas-microsoft-com:office:word" xmlns:w="http://schemas.openxmlformats.org/wordprocessingml/2006/main" xmlns:w14="http://schemas.microsoft.com/office/word/2010/wordml" xmlns:w15="http://schemas.microsoft.com/office/word/2012/wordml" xmlns:wpg="http://schemas.microsoft.com/office/word/2010/wordprocessingGroup" xmlns:wpi="http://schemas.microsoft.com/office/word/2010/wordprocessingInk" xmlns:wne="http://schemas.microsoft.com/office/word/2006/wordml" xmlns:wps="http://schemas.microsoft.com/office/word/2010/wordprocessingShape" mc:Ignorable="w14 w15 wp14">
+<w:document xmlns:wpc="http://schemas.microsoft.com/office/word/2010/wordprocessingCanvas" xmlns:cx="http://schemas.microsoft.com/office/drawing/2014/chartex" xmlns:cx1="http://schemas.microsoft.com/office/drawing/2015/9/8/chartex" xmlns:cx2="http://schemas.microsoft.com/office/drawing/2015/10/21/chartex" xmlns:cx3="http://schemas.microsoft.com/office/drawing/2016/5/9/chartex" xmlns:cx4="http://schemas.microsoft.com/office/drawing/2016/5/10/chartex" xmlns:cx5="http://schemas.microsoft.com/office/drawing/2016/5/11/chartex" xmlns:cx6="http://schemas.microsoft.com/office/drawing/2016/5/12/chartex" xmlns:cx7="http://schemas.microsoft.com/office/drawing/2016/5/13/chartex" xmlns:cx8="http://schemas.microsoft.com/office/drawing/2016/5/14/chartex" xmlns:mc="http://schemas.openxmlformats.org/markup-compatibility/2006" xmlns:aink="http://schemas.microsoft.com/office/drawing/2016/ink" xmlns:am3d="http://schemas.microsoft.com/office/drawing/2017/model3d" xmlns:o="urn:schemas-microsoft-com:office:office" xmlns:r="http://schemas.openxmlformats.org/officeDocument/2006/relationships" xmlns:m="http://schemas.openxmlformats.org/officeDocument/2006/math" xmlns:v="urn:schemas-microsoft-com:vml" xmlns:wp14="http://schemas.microsoft.com/office/word/2010/wordprocessingDrawing" xmlns:wp="http://schemas.openxmlformats.org/drawingml/2006/wordprocessingDrawing" xmlns:w10="urn:schemas-microsoft-com:office:word" xmlns:w="http://schemas.openxmlformats.org/wordprocessingml/2006/main" xmlns:w14="http://schemas.microsoft.com/office/word/2010/wordml" xmlns:w15="http://schemas.microsoft.com/office/word/2012/wordml" xmlns:w16cid="http://schemas.microsoft.com/office/word/2016/wordml/cid" xmlns:w16se="http://schemas.microsoft.com/office/word/2015/wordml/symex" xmlns:wpg="http://schemas.microsoft.com/office/word/2010/wordprocessingGroup" xmlns:wpi="http://schemas.microsoft.com/office/word/2010/wordprocessingInk" xmlns:wne="http://schemas.microsoft.com/office/word/2006/wordml" xmlns:wps="http://schemas.microsoft.com/office/word/2010/wordprocessingShape" mc:Ignorable="w14 w15 w16se w16cid wp14">
   <w:body>
     <w:p>
       <w:pPr>
@@ -311,8 +311,6 @@
           <w:rFonts w:eastAsia="Times New Roman"/>
         </w:rPr>
       </w:pPr>
-      <w:bookmarkStart w:id="0" w:name="_GoBack"/>
-      <w:bookmarkEnd w:id="0"/>
     </w:p>
     <w:p>
       <w:pPr>
@@ -477,14 +475,7 @@
           <w:sz w:val="20"/>
           <w:szCs w:val="20"/>
         </w:rPr>
-        <w:t>…</w:t>
-      </w:r>
-      <w:r>
-        <w:rPr>
-          <w:sz w:val="20"/>
-          <w:szCs w:val="20"/>
-        </w:rPr>
-        <w:t>..</w:t>
+        <w:t>…..</w:t>
       </w:r>
       <w:proofErr w:type="gramEnd"/>
       <w:r>
@@ -509,12 +500,6 @@
           <w:szCs w:val="20"/>
         </w:rPr>
         <w:tab/>
-      </w:r>
-      <w:r>
-        <w:rPr>
-          <w:sz w:val="20"/>
-          <w:szCs w:val="20"/>
-        </w:rPr>
         <w:t>TOOLS</w:t>
       </w:r>
       <w:r>
@@ -538,14 +523,7 @@
           <w:sz w:val="20"/>
           <w:szCs w:val="20"/>
         </w:rPr>
-        <w:t xml:space="preserve">Page </w:t>
-      </w:r>
-      <w:r>
-        <w:rPr>
-          <w:sz w:val="20"/>
-          <w:szCs w:val="20"/>
-        </w:rPr>
-        <w:t>3</w:t>
+        <w:t>Page 3</w:t>
       </w:r>
     </w:p>
     <w:p>
@@ -562,12 +540,6 @@
           <w:szCs w:val="20"/>
         </w:rPr>
         <w:tab/>
-      </w:r>
-      <w:r>
-        <w:rPr>
-          <w:sz w:val="20"/>
-          <w:szCs w:val="20"/>
-        </w:rPr>
         <w:t>TECHNIQUES</w:t>
       </w:r>
       <w:r>
@@ -583,14 +555,7 @@
           <w:sz w:val="20"/>
           <w:szCs w:val="20"/>
         </w:rPr>
-        <w:t>…</w:t>
-      </w:r>
-      <w:r>
-        <w:rPr>
-          <w:sz w:val="20"/>
-          <w:szCs w:val="20"/>
-        </w:rPr>
-        <w:t>..</w:t>
+        <w:t>…..</w:t>
       </w:r>
       <w:proofErr w:type="gramEnd"/>
       <w:r>
@@ -630,14 +595,7 @@
           <w:sz w:val="20"/>
           <w:szCs w:val="20"/>
         </w:rPr>
-        <w:t>…</w:t>
-      </w:r>
-      <w:r>
-        <w:rPr>
-          <w:sz w:val="20"/>
-          <w:szCs w:val="20"/>
-        </w:rPr>
-        <w:t>..</w:t>
+        <w:t>…..</w:t>
       </w:r>
       <w:proofErr w:type="gramEnd"/>
       <w:r>
@@ -677,14 +635,7 @@
           <w:sz w:val="20"/>
           <w:szCs w:val="20"/>
         </w:rPr>
-        <w:t>…</w:t>
-      </w:r>
-      <w:r>
-        <w:rPr>
-          <w:sz w:val="20"/>
-          <w:szCs w:val="20"/>
-        </w:rPr>
-        <w:t>..</w:t>
+        <w:t>…..</w:t>
       </w:r>
       <w:proofErr w:type="gramEnd"/>
       <w:r>
@@ -724,14 +675,7 @@
           <w:sz w:val="20"/>
           <w:szCs w:val="20"/>
         </w:rPr>
-        <w:t>…</w:t>
-      </w:r>
-      <w:r>
-        <w:rPr>
-          <w:sz w:val="20"/>
-          <w:szCs w:val="20"/>
-        </w:rPr>
-        <w:t>..</w:t>
+        <w:t>…..</w:t>
       </w:r>
       <w:proofErr w:type="gramEnd"/>
       <w:r>
@@ -778,14 +722,7 @@
           <w:sz w:val="20"/>
           <w:szCs w:val="20"/>
         </w:rPr>
-        <w:t>…</w:t>
-      </w:r>
-      <w:r>
-        <w:rPr>
-          <w:sz w:val="20"/>
-          <w:szCs w:val="20"/>
-        </w:rPr>
-        <w:t>..</w:t>
+        <w:t>…..</w:t>
       </w:r>
       <w:proofErr w:type="gramEnd"/>
       <w:r>
@@ -1143,25 +1080,7 @@
         <w:rPr>
           <w:rFonts w:eastAsia="Times New Roman"/>
         </w:rPr>
-        <w:t>In this project several of the traditional process models seem to fit, most of all the Waterfall Process Model and the Prototype Model. Incremental Process Model</w:t>
-      </w:r>
-      <w:r>
-        <w:rPr>
-          <w:rFonts w:eastAsia="Times New Roman"/>
-        </w:rPr>
-        <w:t xml:space="preserve"> was adopted</w:t>
-      </w:r>
-      <w:r>
-        <w:rPr>
-          <w:rFonts w:eastAsia="Times New Roman"/>
-        </w:rPr>
-        <w:t xml:space="preserve"> as it supports iteration. </w:t>
-      </w:r>
-      <w:r>
-        <w:rPr>
-          <w:rFonts w:eastAsia="Times New Roman"/>
-        </w:rPr>
-        <w:t>Incremental model is a stepwise development of a system in which deliverables are portioned into parts.</w:t>
+        <w:t>In this project several of the traditional process models seem to fit, most of all the Waterfall Process Model and the Prototype Model. Incremental Process Model was adopted as it supports iteration. Incremental model is a stepwise development of a system in which deliverables are portioned into parts.</w:t>
       </w:r>
     </w:p>
     <w:p>
@@ -1269,6 +1188,7 @@
         <w:rPr>
           <w:b/>
         </w:rPr>
+        <w:lastRenderedPageBreak/>
         <w:t>SOFTWARE APPROACH</w:t>
       </w:r>
     </w:p>
@@ -1719,73 +1639,33 @@
         <w:rPr>
           <w:rFonts w:eastAsia="Times New Roman"/>
         </w:rPr>
-        <w:t>I</w:t>
-      </w:r>
-      <w:r>
-        <w:rPr>
-          <w:rFonts w:eastAsia="Times New Roman"/>
-        </w:rPr>
-        <w:t xml:space="preserve"> adopted the User Centered Design (UCD) approach in the development of </w:t>
-      </w:r>
-      <w:r>
-        <w:rPr>
-          <w:rFonts w:eastAsia="Times New Roman"/>
-        </w:rPr>
-        <w:t>ResHotel+, this</w:t>
-      </w:r>
-      <w:r>
-        <w:rPr>
-          <w:rFonts w:eastAsia="Times New Roman"/>
-        </w:rPr>
-        <w:t xml:space="preserve"> approach places </w:t>
-      </w:r>
-      <w:r>
-        <w:rPr>
-          <w:rFonts w:eastAsia="Times New Roman"/>
-        </w:rPr>
-        <w:t>User Interface (</w:t>
-      </w:r>
-      <w:r>
-        <w:rPr>
-          <w:rFonts w:eastAsia="Times New Roman"/>
-        </w:rPr>
-        <w:t>UI</w:t>
-      </w:r>
-      <w:r>
-        <w:rPr>
-          <w:rFonts w:eastAsia="Times New Roman"/>
-        </w:rPr>
-        <w:t xml:space="preserve">) </w:t>
-      </w:r>
-      <w:r>
-        <w:rPr>
-          <w:rFonts w:eastAsia="Times New Roman"/>
-        </w:rPr>
-        <w:t xml:space="preserve">at the </w:t>
-      </w:r>
-      <w:r>
-        <w:rPr>
-          <w:rFonts w:eastAsia="Times New Roman"/>
-        </w:rPr>
-        <w:t>center</w:t>
-      </w:r>
-      <w:r>
-        <w:rPr>
-          <w:rFonts w:eastAsia="Times New Roman"/>
-        </w:rPr>
-        <w:t xml:space="preserve"> of </w:t>
-      </w:r>
-      <w:r>
-        <w:rPr>
-          <w:rFonts w:eastAsia="Times New Roman"/>
-        </w:rPr>
-        <w:t>my</w:t>
-      </w:r>
-      <w:r>
-        <w:rPr>
-          <w:rFonts w:eastAsia="Times New Roman"/>
-        </w:rPr>
-        <w:t xml:space="preserve"> development process. </w:t>
+        <w:t xml:space="preserve">I adopted the User Centered Design (UCD) approach in the development of </w:t>
+      </w:r>
+      <w:proofErr w:type="spellStart"/>
+      <w:r>
+        <w:rPr>
+          <w:rFonts w:eastAsia="Times New Roman"/>
+        </w:rPr>
+        <w:t>ResHotel</w:t>
+      </w:r>
+      <w:proofErr w:type="spellEnd"/>
+      <w:r>
+        <w:rPr>
+          <w:rFonts w:eastAsia="Times New Roman"/>
+        </w:rPr>
+        <w:t xml:space="preserve">+, this approach </w:t>
+      </w:r>
+      <w:r>
+        <w:rPr>
+          <w:rFonts w:eastAsia="Times New Roman"/>
+        </w:rPr>
+        <w:t>prioritizes</w:t>
+      </w:r>
+      <w:r>
+        <w:rPr>
+          <w:rFonts w:eastAsia="Times New Roman"/>
+        </w:rPr>
+        <w:t xml:space="preserve"> User Interface (UI) at the center of my development process. </w:t>
       </w:r>
     </w:p>
     <w:p>
@@ -1823,13 +1703,7 @@
         <w:rPr>
           <w:rFonts w:eastAsia="Times New Roman"/>
         </w:rPr>
-        <w:t>I</w:t>
-      </w:r>
-      <w:r>
-        <w:rPr>
-          <w:rFonts w:eastAsia="Times New Roman"/>
-        </w:rPr>
-        <w:t xml:space="preserve"> identify quality factors that influence the extent to which the software fulfills its specification like:</w:t>
+        <w:t>I identify quality factors that influence the extent to which the software fulfills its specification like:</w:t>
       </w:r>
     </w:p>
     <w:p>
@@ -1867,6 +1741,7 @@
         <w:rPr>
           <w:rFonts w:eastAsia="Times New Roman"/>
         </w:rPr>
+        <w:lastRenderedPageBreak/>
         <w:t xml:space="preserve">Reliability, the systems’ inputs and outputs are ordered and structured in an easy to use manner </w:t>
       </w:r>
     </w:p>
@@ -2079,41 +1954,43 @@
         <w:rPr>
           <w:rFonts w:eastAsia="Times New Roman"/>
         </w:rPr>
-        <w:t xml:space="preserve"> functionality of the website. The following tests were carried out: interface </w:t>
-      </w:r>
-      <w:r>
-        <w:rPr>
-          <w:rFonts w:eastAsia="Times New Roman"/>
-        </w:rPr>
-        <w:t>testing</w:t>
-      </w:r>
-      <w:r>
-        <w:rPr>
-          <w:rFonts w:eastAsia="Times New Roman"/>
-        </w:rPr>
-        <w:t>, content testing, navigation testing and components testing</w:t>
-      </w:r>
-    </w:p>
-    <w:p>
-      <w:pPr>
-        <w:spacing w:line="360" w:lineRule="auto"/>
-        <w:rPr>
-          <w:rFonts w:eastAsia="Times New Roman"/>
-        </w:rPr>
-      </w:pPr>
-    </w:p>
-    <w:p>
-      <w:pPr>
-        <w:spacing w:line="360" w:lineRule="auto"/>
-        <w:rPr>
-          <w:rFonts w:eastAsia="Times New Roman"/>
-        </w:rPr>
-      </w:pPr>
-      <w:r>
-        <w:rPr>
-          <w:rFonts w:eastAsia="Times New Roman"/>
-        </w:rPr>
-        <w:t>Alpha and Beta testing is to be used when the program passes the tests specification described above. I did an alpha test to validate every task I initiated</w:t>
+        <w:t xml:space="preserve"> functionality of the website. The following tests were carried out: interface testing, content testing, navigation testing and components testing</w:t>
+      </w:r>
+    </w:p>
+    <w:p>
+      <w:pPr>
+        <w:spacing w:line="360" w:lineRule="auto"/>
+        <w:rPr>
+          <w:rFonts w:eastAsia="Times New Roman"/>
+        </w:rPr>
+      </w:pPr>
+    </w:p>
+    <w:p>
+      <w:pPr>
+        <w:spacing w:line="360" w:lineRule="auto"/>
+        <w:rPr>
+          <w:rFonts w:eastAsia="Times New Roman"/>
+        </w:rPr>
+      </w:pPr>
+      <w:r>
+        <w:rPr>
+          <w:rFonts w:eastAsia="Times New Roman"/>
+        </w:rPr>
+        <w:t xml:space="preserve">Alpha </w:t>
+      </w:r>
+      <w:bookmarkStart w:id="0" w:name="_GoBack"/>
+      <w:r>
+        <w:rPr>
+          <w:rFonts w:eastAsia="Times New Roman"/>
+        </w:rPr>
+        <w:t xml:space="preserve">and Beta </w:t>
+      </w:r>
+      <w:bookmarkEnd w:id="0"/>
+      <w:r>
+        <w:rPr>
+          <w:rFonts w:eastAsia="Times New Roman"/>
+        </w:rPr>
+        <w:t>testing is to be used when the program passes the tests specification described above. I did an alpha test to validate every task I initiated</w:t>
       </w:r>
     </w:p>
     <w:p>
@@ -2176,8 +2053,8 @@
 </file>
 
 <file path=word/numbering.xml><?xml version="1.0" encoding="utf-8"?>
-<w:numbering xmlns:wpc="http://schemas.microsoft.com/office/word/2010/wordprocessingCanvas" xmlns:mo="http://schemas.microsoft.com/office/mac/office/2008/main" xmlns:mc="http://schemas.openxmlformats.org/markup-compatibility/2006" xmlns:mv="urn:schemas-microsoft-com:mac:vml" xmlns:o="urn:schemas-microsoft-com:office:office" xmlns:r="http://schemas.openxmlformats.org/officeDocument/2006/relationships" xmlns:m="http://schemas.openxmlformats.org/officeDocument/2006/math" xmlns:v="urn:schemas-microsoft-com:vml" xmlns:wp14="http://schemas.microsoft.com/office/word/2010/wordprocessingDrawing" xmlns:wp="http://schemas.openxmlformats.org/drawingml/2006/wordprocessingDrawing" xmlns:w10="urn:schemas-microsoft-com:office:word" xmlns:w="http://schemas.openxmlformats.org/wordprocessingml/2006/main" xmlns:w14="http://schemas.microsoft.com/office/word/2010/wordml" xmlns:w15="http://schemas.microsoft.com/office/word/2012/wordml" xmlns:wpg="http://schemas.microsoft.com/office/word/2010/wordprocessingGroup" xmlns:wpi="http://schemas.microsoft.com/office/word/2010/wordprocessingInk" xmlns:wne="http://schemas.microsoft.com/office/word/2006/wordml" xmlns:wps="http://schemas.microsoft.com/office/word/2010/wordprocessingShape" mc:Ignorable="w14 w15 wp14">
-  <w:abstractNum w:abstractNumId="0">
+<w:numbering xmlns:wpc="http://schemas.microsoft.com/office/word/2010/wordprocessingCanvas" xmlns:cx="http://schemas.microsoft.com/office/drawing/2014/chartex" xmlns:cx1="http://schemas.microsoft.com/office/drawing/2015/9/8/chartex" xmlns:cx2="http://schemas.microsoft.com/office/drawing/2015/10/21/chartex" xmlns:cx3="http://schemas.microsoft.com/office/drawing/2016/5/9/chartex" xmlns:cx4="http://schemas.microsoft.com/office/drawing/2016/5/10/chartex" xmlns:cx5="http://schemas.microsoft.com/office/drawing/2016/5/11/chartex" xmlns:cx6="http://schemas.microsoft.com/office/drawing/2016/5/12/chartex" xmlns:cx7="http://schemas.microsoft.com/office/drawing/2016/5/13/chartex" xmlns:cx8="http://schemas.microsoft.com/office/drawing/2016/5/14/chartex" xmlns:mc="http://schemas.openxmlformats.org/markup-compatibility/2006" xmlns:aink="http://schemas.microsoft.com/office/drawing/2016/ink" xmlns:am3d="http://schemas.microsoft.com/office/drawing/2017/model3d" xmlns:o="urn:schemas-microsoft-com:office:office" xmlns:r="http://schemas.openxmlformats.org/officeDocument/2006/relationships" xmlns:m="http://schemas.openxmlformats.org/officeDocument/2006/math" xmlns:v="urn:schemas-microsoft-com:vml" xmlns:wp14="http://schemas.microsoft.com/office/word/2010/wordprocessingDrawing" xmlns:wp="http://schemas.openxmlformats.org/drawingml/2006/wordprocessingDrawing" xmlns:w10="urn:schemas-microsoft-com:office:word" xmlns:w="http://schemas.openxmlformats.org/wordprocessingml/2006/main" xmlns:w14="http://schemas.microsoft.com/office/word/2010/wordml" xmlns:w15="http://schemas.microsoft.com/office/word/2012/wordml" xmlns:w16cid="http://schemas.microsoft.com/office/word/2016/wordml/cid" xmlns:w16se="http://schemas.microsoft.com/office/word/2015/wordml/symex" xmlns:wpg="http://schemas.microsoft.com/office/word/2010/wordprocessingGroup" xmlns:wpi="http://schemas.microsoft.com/office/word/2010/wordprocessingInk" xmlns:wne="http://schemas.microsoft.com/office/word/2006/wordml" xmlns:wps="http://schemas.microsoft.com/office/word/2010/wordprocessingShape" mc:Ignorable="w14 w15 w16se w16cid wp14">
+  <w:abstractNum w:abstractNumId="0" w15:restartNumberingAfterBreak="0">
     <w:nsid w:val="19661B9F"/>
     <w:multiLevelType w:val="hybridMultilevel"/>
     <w:tmpl w:val="D4CAF942"/>
@@ -2263,7 +2140,7 @@
       </w:pPr>
     </w:lvl>
   </w:abstractNum>
-  <w:abstractNum w:abstractNumId="1">
+  <w:abstractNum w:abstractNumId="1" w15:restartNumberingAfterBreak="0">
     <w:nsid w:val="20DD7549"/>
     <w:multiLevelType w:val="hybridMultilevel"/>
     <w:tmpl w:val="73B07FE6"/>
@@ -2349,7 +2226,7 @@
       </w:pPr>
     </w:lvl>
   </w:abstractNum>
-  <w:abstractNum w:abstractNumId="2">
+  <w:abstractNum w:abstractNumId="2" w15:restartNumberingAfterBreak="0">
     <w:nsid w:val="325D4975"/>
     <w:multiLevelType w:val="hybridMultilevel"/>
     <w:tmpl w:val="B0C64970"/>
@@ -2435,7 +2312,7 @@
       </w:pPr>
     </w:lvl>
   </w:abstractNum>
-  <w:abstractNum w:abstractNumId="3">
+  <w:abstractNum w:abstractNumId="3" w15:restartNumberingAfterBreak="0">
     <w:nsid w:val="35640102"/>
     <w:multiLevelType w:val="hybridMultilevel"/>
     <w:tmpl w:val="CA92C1DC"/>
@@ -2521,7 +2398,7 @@
       </w:pPr>
     </w:lvl>
   </w:abstractNum>
-  <w:abstractNum w:abstractNumId="4">
+  <w:abstractNum w:abstractNumId="4" w15:restartNumberingAfterBreak="0">
     <w:nsid w:val="4B360D0B"/>
     <w:multiLevelType w:val="hybridMultilevel"/>
     <w:tmpl w:val="30F48AA2"/>
@@ -2626,7 +2503,7 @@
 </file>
 
 <file path=word/styles.xml><?xml version="1.0" encoding="utf-8"?>
-<w:styles xmlns:mc="http://schemas.openxmlformats.org/markup-compatibility/2006" xmlns:r="http://schemas.openxmlformats.org/officeDocument/2006/relationships" xmlns:w="http://schemas.openxmlformats.org/wordprocessingml/2006/main" xmlns:w14="http://schemas.microsoft.com/office/word/2010/wordml" xmlns:w15="http://schemas.microsoft.com/office/word/2012/wordml" mc:Ignorable="w14 w15">
+<w:styles xmlns:mc="http://schemas.openxmlformats.org/markup-compatibility/2006" xmlns:r="http://schemas.openxmlformats.org/officeDocument/2006/relationships" xmlns:w="http://schemas.openxmlformats.org/wordprocessingml/2006/main" xmlns:w14="http://schemas.microsoft.com/office/word/2010/wordml" xmlns:w15="http://schemas.microsoft.com/office/word/2012/wordml" xmlns:w16cid="http://schemas.microsoft.com/office/word/2016/wordml/cid" xmlns:w16se="http://schemas.microsoft.com/office/word/2015/wordml/symex" mc:Ignorable="w14 w15 w16se w16cid">
   <w:docDefaults>
     <w:rPrDefault>
       <w:rPr>
@@ -2638,7 +2515,7 @@
     </w:rPrDefault>
     <w:pPrDefault/>
   </w:docDefaults>
-  <w:latentStyles w:defLockedState="0" w:defUIPriority="99" w:defSemiHidden="0" w:defUnhideWhenUsed="0" w:defQFormat="0" w:count="380">
+  <w:latentStyles w:defLockedState="0" w:defUIPriority="99" w:defSemiHidden="0" w:defUnhideWhenUsed="0" w:defQFormat="0" w:count="375">
     <w:lsdException w:name="Normal" w:uiPriority="0" w:qFormat="1"/>
     <w:lsdException w:name="heading 1" w:uiPriority="9" w:qFormat="1"/>
     <w:lsdException w:name="heading 2" w:semiHidden="1" w:uiPriority="9" w:unhideWhenUsed="1" w:qFormat="1"/>
@@ -2795,15 +2672,6 @@
     <w:lsdException w:name="Balloon Text" w:semiHidden="1" w:unhideWhenUsed="1"/>
     <w:lsdException w:name="Table Grid" w:uiPriority="39"/>
     <w:lsdException w:name="Table Theme" w:semiHidden="1" w:unhideWhenUsed="1"/>
-    <w:lsdException w:name="Note Level 1" w:semiHidden="1" w:unhideWhenUsed="1"/>
-    <w:lsdException w:name="Note Level 2" w:semiHidden="1" w:unhideWhenUsed="1"/>
-    <w:lsdException w:name="Note Level 3" w:semiHidden="1" w:unhideWhenUsed="1"/>
-    <w:lsdException w:name="Note Level 4" w:semiHidden="1" w:unhideWhenUsed="1"/>
-    <w:lsdException w:name="Note Level 5" w:semiHidden="1" w:unhideWhenUsed="1"/>
-    <w:lsdException w:name="Note Level 6" w:semiHidden="1" w:unhideWhenUsed="1"/>
-    <w:lsdException w:name="Note Level 7" w:semiHidden="1" w:unhideWhenUsed="1"/>
-    <w:lsdException w:name="Note Level 8" w:semiHidden="1" w:unhideWhenUsed="1"/>
-    <w:lsdException w:name="Note Level 9" w:semiHidden="1" w:unhideWhenUsed="1"/>
     <w:lsdException w:name="Placeholder Text" w:semiHidden="1"/>
     <w:lsdException w:name="No Spacing" w:uiPriority="1" w:qFormat="1"/>
     <w:lsdException w:name="Light Shading" w:uiPriority="60"/>
@@ -3082,7 +2950,6 @@
     <w:uiPriority w:val="39"/>
     <w:rsid w:val="00C603EF"/>
     <w:tblPr>
-      <w:tblInd w:w="0" w:type="dxa"/>
       <w:tblBorders>
         <w:top w:val="single" w:sz="4" w:space="0" w:color="auto"/>
         <w:left w:val="single" w:sz="4" w:space="0" w:color="auto"/>
@@ -3091,12 +2958,6 @@
         <w:insideH w:val="single" w:sz="4" w:space="0" w:color="auto"/>
         <w:insideV w:val="single" w:sz="4" w:space="0" w:color="auto"/>
       </w:tblBorders>
-      <w:tblCellMar>
-        <w:top w:w="0" w:type="dxa"/>
-        <w:left w:w="108" w:type="dxa"/>
-        <w:bottom w:w="0" w:type="dxa"/>
-        <w:right w:w="108" w:type="dxa"/>
-      </w:tblCellMar>
     </w:tblPr>
   </w:style>
   <w:style w:type="paragraph" w:styleId="ListParagraph">
@@ -3575,7 +3436,7 @@
 </file>
 
 <file path=customXml/itemProps1.xml><?xml version="1.0" encoding="utf-8"?>
-<ds:datastoreItem xmlns:ds="http://schemas.openxmlformats.org/officeDocument/2006/customXml" ds:itemID="{EFB648A5-0E34-7E4C-9D28-8A2CE89747B2}">
+<ds:datastoreItem xmlns:ds="http://schemas.openxmlformats.org/officeDocument/2006/customXml" ds:itemID="{01CF772D-5B6A-4578-B320-0BC8616FB8FB}">
   <ds:schemaRefs>
     <ds:schemaRef ds:uri="http://schemas.openxmlformats.org/officeDocument/2006/bibliography"/>
   </ds:schemaRefs>

</xml_diff>